<commit_message>
Update the drivers docs
</commit_message>
<xml_diff>
--- a/Drivers_of_sampling_tidy.docx
+++ b/Drivers_of_sampling_tidy.docx
@@ -133,249 +133,7 @@
     </w:p>
     <w:p>
       <w:pPr>
-        <w:pStyle w:val="SourceCode"/>
-      </w:pPr>
-      <w:r>
-        <w:rPr>
-          <w:rStyle w:val="VerbatimChar"/>
-        </w:rPr>
-        <w:t xml:space="preserve">## Warning: package 'lme4' was built under R version 3.3.3</w:t>
-      </w:r>
-    </w:p>
-    <w:p>
-      <w:pPr>
-        <w:pStyle w:val="SourceCode"/>
-      </w:pPr>
-      <w:r>
-        <w:rPr>
-          <w:rStyle w:val="VerbatimChar"/>
-        </w:rPr>
-        <w:t xml:space="preserve">## Loading required package: Matrix</w:t>
-      </w:r>
-    </w:p>
-    <w:p>
-      <w:pPr>
-        <w:pStyle w:val="SourceCode"/>
-      </w:pPr>
-      <w:r>
-        <w:rPr>
-          <w:rStyle w:val="VerbatimChar"/>
-        </w:rPr>
-        <w:t xml:space="preserve">## Warning: package 'ggplot2' was built under R version 3.3.3</w:t>
-      </w:r>
-    </w:p>
-    <w:p>
-      <w:pPr>
-        <w:pStyle w:val="SourceCode"/>
-      </w:pPr>
-      <w:r>
-        <w:rPr>
-          <w:rStyle w:val="VerbatimChar"/>
-        </w:rPr>
-        <w:t xml:space="preserve">## Warning: package 'reshape2' was built under R version 3.3.3</w:t>
-      </w:r>
-    </w:p>
-    <w:p>
-      <w:pPr>
-        <w:pStyle w:val="SourceCode"/>
-      </w:pPr>
-      <w:r>
-        <w:rPr>
-          <w:rStyle w:val="VerbatimChar"/>
-        </w:rPr>
-        <w:t xml:space="preserve">## Warning: package 'pscl' was built under R version 3.3.3</w:t>
-      </w:r>
-    </w:p>
-    <w:p>
-      <w:pPr>
-        <w:pStyle w:val="SourceCode"/>
-      </w:pPr>
-      <w:r>
-        <w:rPr>
-          <w:rStyle w:val="VerbatimChar"/>
-        </w:rPr>
-        <w:t xml:space="preserve">## Loading required package: MASS</w:t>
-      </w:r>
-    </w:p>
-    <w:p>
-      <w:pPr>
-        <w:pStyle w:val="SourceCode"/>
-      </w:pPr>
-      <w:r>
-        <w:rPr>
-          <w:rStyle w:val="VerbatimChar"/>
-        </w:rPr>
-        <w:t xml:space="preserve">## Loading required package: lattice</w:t>
-      </w:r>
-    </w:p>
-    <w:p>
-      <w:pPr>
-        <w:pStyle w:val="SourceCode"/>
-      </w:pPr>
-      <w:r>
-        <w:rPr>
-          <w:rStyle w:val="VerbatimChar"/>
-        </w:rPr>
-        <w:t xml:space="preserve">## Warning: package 'lattice' was built under R version 3.3.3</w:t>
-      </w:r>
-    </w:p>
-    <w:p>
-      <w:pPr>
-        <w:pStyle w:val="SourceCode"/>
-      </w:pPr>
-      <w:r>
-        <w:rPr>
-          <w:rStyle w:val="VerbatimChar"/>
-        </w:rPr>
-        <w:t xml:space="preserve">## Classes and Methods for R developed in the</w:t>
-      </w:r>
-    </w:p>
-    <w:p>
-      <w:pPr>
-        <w:pStyle w:val="SourceCode"/>
-      </w:pPr>
-      <w:r>
-        <w:rPr>
-          <w:rStyle w:val="VerbatimChar"/>
-        </w:rPr>
-        <w:t xml:space="preserve">## Political Science Computational Laboratory</w:t>
-      </w:r>
-    </w:p>
-    <w:p>
-      <w:pPr>
-        <w:pStyle w:val="SourceCode"/>
-      </w:pPr>
-      <w:r>
-        <w:rPr>
-          <w:rStyle w:val="VerbatimChar"/>
-        </w:rPr>
-        <w:t xml:space="preserve">## Department of Political Science</w:t>
-      </w:r>
-    </w:p>
-    <w:p>
-      <w:pPr>
-        <w:pStyle w:val="SourceCode"/>
-      </w:pPr>
-      <w:r>
-        <w:rPr>
-          <w:rStyle w:val="VerbatimChar"/>
-        </w:rPr>
-        <w:t xml:space="preserve">## Stanford University</w:t>
-      </w:r>
-    </w:p>
-    <w:p>
-      <w:pPr>
-        <w:pStyle w:val="SourceCode"/>
-      </w:pPr>
-      <w:r>
-        <w:rPr>
-          <w:rStyle w:val="VerbatimChar"/>
-        </w:rPr>
-        <w:t xml:space="preserve">## Simon Jackman</w:t>
-      </w:r>
-    </w:p>
-    <w:p>
-      <w:pPr>
-        <w:pStyle w:val="SourceCode"/>
-      </w:pPr>
-      <w:r>
-        <w:rPr>
-          <w:rStyle w:val="VerbatimChar"/>
-        </w:rPr>
-        <w:t xml:space="preserve">## hurdle and zeroinfl functions by Achim Zeileis</w:t>
-      </w:r>
-    </w:p>
-    <w:p>
-      <w:pPr>
-        <w:pStyle w:val="SourceCode"/>
-      </w:pPr>
-      <w:r>
-        <w:rPr>
-          <w:rStyle w:val="VerbatimChar"/>
-        </w:rPr>
-        <w:t xml:space="preserve">## Warning: package 'glmm' was built under R version 3.3.3</w:t>
-      </w:r>
-    </w:p>
-    <w:p>
-      <w:pPr>
-        <w:pStyle w:val="SourceCode"/>
-      </w:pPr>
-      <w:r>
-        <w:rPr>
-          <w:rStyle w:val="VerbatimChar"/>
-        </w:rPr>
-        <w:t xml:space="preserve">## Loading required package: trust</w:t>
-      </w:r>
-    </w:p>
-    <w:p>
-      <w:pPr>
-        <w:pStyle w:val="SourceCode"/>
-      </w:pPr>
-      <w:r>
-        <w:rPr>
-          <w:rStyle w:val="VerbatimChar"/>
-        </w:rPr>
-        <w:t xml:space="preserve">## Warning: package 'trust' was built under R version 3.3.2</w:t>
-      </w:r>
-    </w:p>
-    <w:p>
-      <w:pPr>
-        <w:pStyle w:val="SourceCode"/>
-      </w:pPr>
-      <w:r>
-        <w:rPr>
-          <w:rStyle w:val="VerbatimChar"/>
-        </w:rPr>
-        <w:t xml:space="preserve">## Loading required package: mvtnorm</w:t>
-      </w:r>
-    </w:p>
-    <w:p>
-      <w:pPr>
-        <w:pStyle w:val="SourceCode"/>
-      </w:pPr>
-      <w:r>
-        <w:rPr>
-          <w:rStyle w:val="VerbatimChar"/>
-        </w:rPr>
-        <w:t xml:space="preserve">## Warning: package 'mvtnorm' was built under R version 3.3.2</w:t>
-      </w:r>
-    </w:p>
-    <w:p>
-      <w:pPr>
-        <w:pStyle w:val="SourceCode"/>
-      </w:pPr>
-      <w:r>
-        <w:rPr>
-          <w:rStyle w:val="VerbatimChar"/>
-        </w:rPr>
-        <w:t xml:space="preserve">## Warning: package 'sjPlot' was built under R version 3.3.3</w:t>
-      </w:r>
-    </w:p>
-    <w:p>
-      <w:pPr>
-        <w:pStyle w:val="SourceCode"/>
-      </w:pPr>
-      <w:r>
-        <w:rPr>
-          <w:rStyle w:val="VerbatimChar"/>
-        </w:rPr>
-        <w:t xml:space="preserve">## Visit http://strengejacke.de/sjPlot for package-vignettes.</w:t>
-      </w:r>
-    </w:p>
-    <w:p>
-      <w:pPr>
-        <w:pStyle w:val="SourceCode"/>
-      </w:pPr>
-      <w:r>
-        <w:rPr>
-          <w:rStyle w:val="VerbatimChar"/>
-        </w:rPr>
-        <w:t xml:space="preserve">## Warning: package 'sjmisc' was built under R version 3.3.3</w:t>
-      </w:r>
-    </w:p>
-    <w:p>
-      <w:pPr>
-        <w:pStyle w:val="FirstParagraph"/>
+        <w:pStyle w:val="BodyText"/>
       </w:pPr>
       <w:r>
         <w:t xml:space="preserve">Looking at the data we need to look out for NAs and skew as well as the fact that our samples counts are zero inflated and skewed.</w:t>
@@ -2741,7 +2499,7 @@
     </w:lvl>
   </w:abstractNum>
   <w:abstractNum w:abstractNumId="990">
-    <w:nsid w:val="7cdc9f4a"/>
+    <w:nsid w:val="120e4dbd"/>
     <w:multiLevelType w:val="multilevel"/>
     <w:lvl w:ilvl="0">
       <w:numFmt w:val="bullet"/>

</xml_diff>